<commit_message>
Minor updates to SHAP and documentation
</commit_message>
<xml_diff>
--- a/Documentation/student_risk_rmair_presentation_proposal.docx
+++ b/Documentation/student_risk_rmair_presentation_proposal.docx
@@ -182,96 +182,88 @@
         <w:t xml:space="preserve"> reduce the numb</w:t>
       </w:r>
       <w:r>
-        <w:t xml:space="preserve">er of </w:t>
-      </w:r>
-      <w:proofErr w:type="spellStart"/>
-      <w:r>
-        <w:t>stop</w:t>
-      </w:r>
-      <w:r>
-        <w:t>o</w:t>
+        <w:t>er of dro</w:t>
+      </w:r>
+      <w:r>
+        <w:t>p</w:t>
+      </w:r>
+      <w:r>
+        <w:t>outs and improve student success.</w:t>
+      </w:r>
+      <w:r>
+        <w:t xml:space="preserve"> This </w:t>
+      </w:r>
+      <w:r>
+        <w:t>talk</w:t>
+      </w:r>
+      <w:r>
+        <w:t xml:space="preserve"> </w:t>
+      </w:r>
+      <w:r>
+        <w:t>covers the</w:t>
+      </w:r>
+      <w:r>
+        <w:t xml:space="preserve"> origination </w:t>
+      </w:r>
+      <w:r>
+        <w:t xml:space="preserve">of </w:t>
+      </w:r>
+      <w:r>
+        <w:t xml:space="preserve">a </w:t>
+      </w:r>
+      <w:r>
+        <w:t>ML</w:t>
+      </w:r>
+      <w:r>
+        <w:t xml:space="preserve"> model </w:t>
+      </w:r>
+      <w:r>
+        <w:t>to predict</w:t>
+      </w:r>
+      <w:r>
+        <w:t xml:space="preserve"> first-year student retention </w:t>
+      </w:r>
+      <w:r>
+        <w:t>at Washington State University.</w:t>
+      </w:r>
+      <w:r>
+        <w:t xml:space="preserve"> It </w:t>
+      </w:r>
+      <w:r>
+        <w:t>provides</w:t>
+      </w:r>
+      <w:r>
+        <w:t xml:space="preserve"> an overview of </w:t>
+      </w:r>
+      <w:r>
+        <w:t>the</w:t>
+      </w:r>
+      <w:r>
+        <w:t xml:space="preserve"> elements required </w:t>
+      </w:r>
+      <w:r>
+        <w:t xml:space="preserve">and </w:t>
+      </w:r>
+      <w:r>
+        <w:t>choices made in</w:t>
+      </w:r>
+      <w:r>
+        <w:t xml:space="preserve"> </w:t>
+      </w:r>
+      <w:r>
+        <w:t>stand</w:t>
+      </w:r>
+      <w:r>
+        <w:t>ing</w:t>
+      </w:r>
+      <w:r>
+        <w:t xml:space="preserve"> up </w:t>
+      </w:r>
+      <w:r>
+        <w:t>this support tool.</w:t>
       </w:r>
       <w:bookmarkStart w:id="0" w:name="_GoBack"/>
       <w:bookmarkEnd w:id="0"/>
-      <w:r>
-        <w:t>uts</w:t>
-      </w:r>
-      <w:proofErr w:type="spellEnd"/>
-      <w:r>
-        <w:t xml:space="preserve"> and improve student success.</w:t>
-      </w:r>
-      <w:r>
-        <w:t xml:space="preserve"> This </w:t>
-      </w:r>
-      <w:r>
-        <w:t>talk</w:t>
-      </w:r>
-      <w:r>
-        <w:t xml:space="preserve"> </w:t>
-      </w:r>
-      <w:r>
-        <w:t>covers the</w:t>
-      </w:r>
-      <w:r>
-        <w:t xml:space="preserve"> origination </w:t>
-      </w:r>
-      <w:r>
-        <w:t xml:space="preserve">of </w:t>
-      </w:r>
-      <w:r>
-        <w:t xml:space="preserve">a </w:t>
-      </w:r>
-      <w:r>
-        <w:t>ML</w:t>
-      </w:r>
-      <w:r>
-        <w:t xml:space="preserve"> model </w:t>
-      </w:r>
-      <w:r>
-        <w:t>to predict</w:t>
-      </w:r>
-      <w:r>
-        <w:t xml:space="preserve"> first-year student retention </w:t>
-      </w:r>
-      <w:r>
-        <w:t>at Washington State University.</w:t>
-      </w:r>
-      <w:r>
-        <w:t xml:space="preserve"> It </w:t>
-      </w:r>
-      <w:r>
-        <w:t>provides</w:t>
-      </w:r>
-      <w:r>
-        <w:t xml:space="preserve"> an overview of </w:t>
-      </w:r>
-      <w:r>
-        <w:t>the</w:t>
-      </w:r>
-      <w:r>
-        <w:t xml:space="preserve"> elements required </w:t>
-      </w:r>
-      <w:r>
-        <w:t xml:space="preserve">and </w:t>
-      </w:r>
-      <w:r>
-        <w:t>choices made in</w:t>
-      </w:r>
-      <w:r>
-        <w:t xml:space="preserve"> </w:t>
-      </w:r>
-      <w:r>
-        <w:t>stand</w:t>
-      </w:r>
-      <w:r>
-        <w:t>ing</w:t>
-      </w:r>
-      <w:r>
-        <w:t xml:space="preserve"> up </w:t>
-      </w:r>
-      <w:r>
-        <w:t>this support tool.</w:t>
-      </w:r>
     </w:p>
     <w:p>
       <w:pPr>

</xml_diff>